<commit_message>
error with push; adding all files
</commit_message>
<xml_diff>
--- a/intermediate_O6.docx
+++ b/intermediate_O6.docx
@@ -43,13 +43,17 @@
         <w:spacing w:line="240" w:lineRule="auto"/>
       </w:pPr>
       <w:r>
-        <w:t xml:space="preserve">Our project is an online version of the battleships board game. The app obviously has users, but will also have admins, matches, and leaderboards. Each player has a rating, and a game contains two players. The leaderboard will display the </w:t>
-      </w:r>
-      <w:proofErr w:type="spellStart"/>
-      <w:r>
-        <w:t>userId</w:t>
-      </w:r>
-      <w:proofErr w:type="spellEnd"/>
+        <w:t xml:space="preserve">Our project is an online </w:t>
+      </w:r>
+      <w:r>
+        <w:t>Tic-Tac-Toe game</w:t>
+      </w:r>
+      <w:r>
+        <w:t>. The app obviously has users, but will also have admins, matches, and leaderboards. Each player has a rating, and a game contains two players. The leaderboard will display the user</w:t>
+      </w:r>
+      <w:r>
+        <w:t>name</w:t>
+      </w:r>
       <w:r>
         <w:t xml:space="preserve"> and the rank of the player. </w:t>
       </w:r>

</xml_diff>